<commit_message>
Update CELL 6351-Intro to R Syllabus_SU2025-updated dates.docx
</commit_message>
<xml_diff>
--- a/CELL 6351-Intro to R Syllabus_SU2025-updated dates.docx
+++ b/CELL 6351-Intro to R Syllabus_SU2025-updated dates.docx
@@ -187,7 +187,7 @@
           <w:sz w:val="24"/>
           <w:szCs w:val="24"/>
         </w:rPr>
-        <w:t>TBD</w:t>
+        <w:t>BMSB324</w:t>
       </w:r>
     </w:p>
     <w:p>
@@ -225,7 +225,52 @@
           <w:sz w:val="24"/>
           <w:szCs w:val="24"/>
         </w:rPr>
-        <w:t>Tuesday, Thursday 9:00 AM – 10:20 AM</w:t>
+        <w:t xml:space="preserve">Tuesday, Thursday </w:t>
+      </w:r>
+      <w:r>
+        <w:rPr>
+          <w:rFonts w:ascii="Arial" w:hAnsi="Arial" w:cs="Arial"/>
+          <w:b/>
+          <w:sz w:val="24"/>
+          <w:szCs w:val="24"/>
+        </w:rPr>
+        <w:t>10</w:t>
+      </w:r>
+      <w:r>
+        <w:rPr>
+          <w:rFonts w:ascii="Arial" w:hAnsi="Arial" w:cs="Arial"/>
+          <w:b/>
+          <w:sz w:val="24"/>
+          <w:szCs w:val="24"/>
+        </w:rPr>
+        <w:t>:</w:t>
+      </w:r>
+      <w:r>
+        <w:rPr>
+          <w:rFonts w:ascii="Arial" w:hAnsi="Arial" w:cs="Arial"/>
+          <w:b/>
+          <w:sz w:val="24"/>
+          <w:szCs w:val="24"/>
+        </w:rPr>
+        <w:t>3</w:t>
+      </w:r>
+      <w:r>
+        <w:rPr>
+          <w:rFonts w:ascii="Arial" w:hAnsi="Arial" w:cs="Arial"/>
+          <w:b/>
+          <w:sz w:val="24"/>
+          <w:szCs w:val="24"/>
+        </w:rPr>
+        <w:t xml:space="preserve">0 AM – </w:t>
+      </w:r>
+      <w:r>
+        <w:rPr>
+          <w:rFonts w:ascii="Arial" w:hAnsi="Arial" w:cs="Arial"/>
+          <w:b/>
+          <w:sz w:val="24"/>
+          <w:szCs w:val="24"/>
+        </w:rPr>
+        <w:t>noon</w:t>
       </w:r>
     </w:p>
     <w:p>
@@ -526,7 +571,25 @@
           <w:sz w:val="22"/>
           <w:szCs w:val="22"/>
         </w:rPr>
-        <w:t>Teaching Assistant: Eleana Cabello</w:t>
+        <w:t xml:space="preserve">Teaching Assistant: </w:t>
+      </w:r>
+      <w:proofErr w:type="spellStart"/>
+      <w:r>
+        <w:rPr>
+          <w:rFonts w:ascii="Arial" w:hAnsi="Arial" w:cs="Arial"/>
+          <w:sz w:val="22"/>
+          <w:szCs w:val="22"/>
+        </w:rPr>
+        <w:t>Eleana</w:t>
+      </w:r>
+      <w:proofErr w:type="spellEnd"/>
+      <w:r>
+        <w:rPr>
+          <w:rFonts w:ascii="Arial" w:hAnsi="Arial" w:cs="Arial"/>
+          <w:sz w:val="22"/>
+          <w:szCs w:val="22"/>
+        </w:rPr>
+        <w:t xml:space="preserve"> Cabello</w:t>
       </w:r>
     </w:p>
     <w:p>
@@ -1573,7 +1636,25 @@
           <w:sz w:val="22"/>
           <w:szCs w:val="22"/>
         </w:rPr>
-        <w:t>aptops must be encrypted in accordance with University policy</w:t>
+        <w:t xml:space="preserve">aptops must be encrypted in accordance with </w:t>
+      </w:r>
+      <w:proofErr w:type="gramStart"/>
+      <w:r>
+        <w:rPr>
+          <w:rFonts w:ascii="Arial" w:hAnsi="Arial" w:cs="Arial"/>
+          <w:sz w:val="22"/>
+          <w:szCs w:val="22"/>
+        </w:rPr>
+        <w:t>University</w:t>
+      </w:r>
+      <w:proofErr w:type="gramEnd"/>
+      <w:r>
+        <w:rPr>
+          <w:rFonts w:ascii="Arial" w:hAnsi="Arial" w:cs="Arial"/>
+          <w:sz w:val="22"/>
+          <w:szCs w:val="22"/>
+        </w:rPr>
+        <w:t xml:space="preserve"> policy</w:t>
       </w:r>
       <w:r>
         <w:rPr>
@@ -1702,7 +1783,29 @@
           <w:sz w:val="22"/>
           <w:szCs w:val="22"/>
         </w:rPr>
-        <w:t xml:space="preserve"> installed on their computers before the first class session.</w:t>
+        <w:t xml:space="preserve"> installed on their computers before the </w:t>
+      </w:r>
+      <w:proofErr w:type="gramStart"/>
+      <w:r>
+        <w:rPr>
+          <w:rFonts w:ascii="Arial" w:hAnsi="Arial" w:cs="Arial"/>
+          <w:b/>
+          <w:bCs/>
+          <w:sz w:val="22"/>
+          <w:szCs w:val="22"/>
+        </w:rPr>
+        <w:t>first class</w:t>
+      </w:r>
+      <w:proofErr w:type="gramEnd"/>
+      <w:r>
+        <w:rPr>
+          <w:rFonts w:ascii="Arial" w:hAnsi="Arial" w:cs="Arial"/>
+          <w:b/>
+          <w:bCs/>
+          <w:sz w:val="22"/>
+          <w:szCs w:val="22"/>
+        </w:rPr>
+        <w:t xml:space="preserve"> session.</w:t>
       </w:r>
       <w:r>
         <w:rPr>
@@ -2427,15 +2530,33 @@
           <w:sz w:val="22"/>
           <w:szCs w:val="22"/>
         </w:rPr>
-        <w:t>Attendance is required for all class sessions. All anticipated absences should be requested in writing at least 24 hours in advance. A limited number of reasons will justify excused absences. These include, but are not limited to, an illness, a personal emergency, a family emergency, or presentation or representation in a leadership capacity at a professional meeting. Students may be required to provide documentation of the reason for the absence and may be required to complete supplementary assignments to make up for missed activities, but the course director and/or instructors are not required to provide make-up opportunities for missed discussions. Each unexcused absence will trigger a 10</w:t>
-      </w:r>
-      <w:r>
-        <w:rPr>
-          <w:rFonts w:ascii="Arial" w:hAnsi="Arial" w:cs="Arial"/>
-          <w:sz w:val="22"/>
-          <w:szCs w:val="22"/>
-        </w:rPr>
-        <w:t xml:space="preserve"> point reduction in attendance points (see evaluation and grading below)</w:t>
+        <w:t xml:space="preserve">Attendance is required for all class sessions. All anticipated absences should be requested in writing at least 24 hours in advance. A limited number of reasons will justify excused absences. These include, but are not limited to, an illness, a personal emergency, a family emergency, or presentation or representation in a leadership capacity at a professional meeting. Students may be required to provide documentation of the reason for the absence and may be required to complete supplementary assignments to make up for missed activities, but the course director and/or instructors are not required to provide make-up opportunities for missed discussions. Each unexcused absence will trigger a </w:t>
+      </w:r>
+      <w:proofErr w:type="gramStart"/>
+      <w:r>
+        <w:rPr>
+          <w:rFonts w:ascii="Arial" w:hAnsi="Arial" w:cs="Arial"/>
+          <w:sz w:val="22"/>
+          <w:szCs w:val="22"/>
+        </w:rPr>
+        <w:t>10</w:t>
+      </w:r>
+      <w:r>
+        <w:rPr>
+          <w:rFonts w:ascii="Arial" w:hAnsi="Arial" w:cs="Arial"/>
+          <w:sz w:val="22"/>
+          <w:szCs w:val="22"/>
+        </w:rPr>
+        <w:t xml:space="preserve"> point</w:t>
+      </w:r>
+      <w:proofErr w:type="gramEnd"/>
+      <w:r>
+        <w:rPr>
+          <w:rFonts w:ascii="Arial" w:hAnsi="Arial" w:cs="Arial"/>
+          <w:sz w:val="22"/>
+          <w:szCs w:val="22"/>
+        </w:rPr>
+        <w:t xml:space="preserve"> reduction in attendance points (see evaluation and grading below)</w:t>
       </w:r>
       <w:r>
         <w:rPr>
@@ -3322,7 +3443,25 @@
                 <w:sz w:val="22"/>
                 <w:szCs w:val="22"/>
               </w:rPr>
-              <w:t xml:space="preserve">The student did not understand the assignment, turned in scripts that were missing the majority of the components and failed to generate correct outputs. </w:t>
+              <w:t xml:space="preserve">The student did not understand the assignment, turned in scripts that were missing </w:t>
+            </w:r>
+            <w:proofErr w:type="gramStart"/>
+            <w:r>
+              <w:rPr>
+                <w:rFonts w:ascii="Arial" w:hAnsi="Arial" w:cs="Arial"/>
+                <w:sz w:val="22"/>
+                <w:szCs w:val="22"/>
+              </w:rPr>
+              <w:t>the majority of</w:t>
+            </w:r>
+            <w:proofErr w:type="gramEnd"/>
+            <w:r>
+              <w:rPr>
+                <w:rFonts w:ascii="Arial" w:hAnsi="Arial" w:cs="Arial"/>
+                <w:sz w:val="22"/>
+                <w:szCs w:val="22"/>
+              </w:rPr>
+              <w:t xml:space="preserve"> the components and failed to generate correct outputs. </w:t>
             </w:r>
           </w:p>
           <w:p>
@@ -4497,7 +4636,25 @@
           <w:sz w:val="22"/>
           <w:szCs w:val="22"/>
         </w:rPr>
-        <w:t xml:space="preserve"> about using LLMs in assignments, indicating where and how they used it similar to citing references. If students turn to extensive use of LLMs for assignments, they could be required to provide extensive explanations for solutions and a reflection on the limitations of LLMs.</w:t>
+        <w:t xml:space="preserve"> about using LLMs in assignments, indicating where and how they used it </w:t>
+      </w:r>
+      <w:proofErr w:type="gramStart"/>
+      <w:r>
+        <w:rPr>
+          <w:rFonts w:ascii="Arial" w:hAnsi="Arial" w:cs="Arial"/>
+          <w:sz w:val="22"/>
+          <w:szCs w:val="22"/>
+        </w:rPr>
+        <w:t>similar to</w:t>
+      </w:r>
+      <w:proofErr w:type="gramEnd"/>
+      <w:r>
+        <w:rPr>
+          <w:rFonts w:ascii="Arial" w:hAnsi="Arial" w:cs="Arial"/>
+          <w:sz w:val="22"/>
+          <w:szCs w:val="22"/>
+        </w:rPr>
+        <w:t xml:space="preserve"> citing references. If students turn to extensive use of LLMs for assignments, they could be required to provide extensive explanations for solutions and a reflection on the limitations of LLMs.</w:t>
       </w:r>
     </w:p>
     <w:p>
@@ -5758,8 +5915,18 @@
                 <w:sz w:val="22"/>
                 <w:szCs w:val="22"/>
               </w:rPr>
-              <w:t>Data Wrangling with tidyverse</w:t>
+              <w:t xml:space="preserve">Data Wrangling with </w:t>
             </w:r>
+            <w:proofErr w:type="spellStart"/>
+            <w:r>
+              <w:rPr>
+                <w:rFonts w:ascii="Arial" w:hAnsi="Arial" w:cs="Arial"/>
+                <w:sz w:val="22"/>
+                <w:szCs w:val="22"/>
+              </w:rPr>
+              <w:t>tidyverse</w:t>
+            </w:r>
+            <w:proofErr w:type="spellEnd"/>
           </w:p>
         </w:tc>
         <w:tc>
@@ -6034,8 +6201,18 @@
                 <w:sz w:val="22"/>
                 <w:szCs w:val="22"/>
               </w:rPr>
-              <w:t>Dimension Reduction with tidymodels</w:t>
+              <w:t xml:space="preserve">Dimension Reduction with </w:t>
             </w:r>
+            <w:proofErr w:type="spellStart"/>
+            <w:r>
+              <w:rPr>
+                <w:rFonts w:ascii="Arial" w:hAnsi="Arial" w:cs="Arial"/>
+                <w:sz w:val="22"/>
+                <w:szCs w:val="22"/>
+              </w:rPr>
+              <w:t>tidymodels</w:t>
+            </w:r>
+            <w:proofErr w:type="spellEnd"/>
           </w:p>
         </w:tc>
         <w:tc>
@@ -6192,8 +6369,18 @@
                 <w:sz w:val="22"/>
                 <w:szCs w:val="22"/>
               </w:rPr>
-              <w:t xml:space="preserve"> with tidymodels</w:t>
+              <w:t xml:space="preserve"> with </w:t>
             </w:r>
+            <w:proofErr w:type="spellStart"/>
+            <w:r>
+              <w:rPr>
+                <w:rFonts w:ascii="Arial" w:hAnsi="Arial" w:cs="Arial"/>
+                <w:sz w:val="22"/>
+                <w:szCs w:val="22"/>
+              </w:rPr>
+              <w:t>tidymodels</w:t>
+            </w:r>
+            <w:proofErr w:type="spellEnd"/>
           </w:p>
         </w:tc>
         <w:tc>
@@ -7149,14 +7336,36 @@
           <w:szCs w:val="22"/>
           <w:u w:val="single"/>
         </w:rPr>
-        <w:t>Accommodation on the Basis of Disability</w:t>
-      </w:r>
+        <w:t xml:space="preserve">Accommodation </w:t>
+      </w:r>
+      <w:proofErr w:type="gramStart"/>
       <w:r>
         <w:rPr>
           <w:rStyle w:val="Strong"/>
           <w:rFonts w:ascii="Arial" w:hAnsi="Arial" w:cs="Arial"/>
           <w:sz w:val="22"/>
           <w:szCs w:val="22"/>
+          <w:u w:val="single"/>
+        </w:rPr>
+        <w:t>on the Basis of</w:t>
+      </w:r>
+      <w:proofErr w:type="gramEnd"/>
+      <w:r>
+        <w:rPr>
+          <w:rStyle w:val="Strong"/>
+          <w:rFonts w:ascii="Arial" w:hAnsi="Arial" w:cs="Arial"/>
+          <w:sz w:val="22"/>
+          <w:szCs w:val="22"/>
+          <w:u w:val="single"/>
+        </w:rPr>
+        <w:t xml:space="preserve"> Disability</w:t>
+      </w:r>
+      <w:r>
+        <w:rPr>
+          <w:rStyle w:val="Strong"/>
+          <w:rFonts w:ascii="Arial" w:hAnsi="Arial" w:cs="Arial"/>
+          <w:sz w:val="22"/>
+          <w:szCs w:val="22"/>
         </w:rPr>
         <w:t xml:space="preserve">. </w:t>
       </w:r>
@@ -7167,7 +7376,27 @@
           <w:szCs w:val="22"/>
           <w:lang w:val="en"/>
         </w:rPr>
-        <w:t xml:space="preserve">The University of Oklahoma is committed to the goal of achieving equal educational opportunity and full participation for students with disabilities.  Accommodations on the basis of disability are available by contacting the </w:t>
+        <w:t xml:space="preserve">The University of Oklahoma is committed to the goal of achieving equal educational opportunity and full participation for students with disabilities.  Accommodations </w:t>
+      </w:r>
+      <w:proofErr w:type="gramStart"/>
+      <w:r>
+        <w:rPr>
+          <w:rFonts w:ascii="Arial" w:hAnsi="Arial" w:cs="Arial"/>
+          <w:sz w:val="22"/>
+          <w:szCs w:val="22"/>
+          <w:lang w:val="en"/>
+        </w:rPr>
+        <w:t>on the basis of</w:t>
+      </w:r>
+      <w:proofErr w:type="gramEnd"/>
+      <w:r>
+        <w:rPr>
+          <w:rFonts w:ascii="Arial" w:hAnsi="Arial" w:cs="Arial"/>
+          <w:sz w:val="22"/>
+          <w:szCs w:val="22"/>
+          <w:lang w:val="en"/>
+        </w:rPr>
+        <w:t xml:space="preserve"> disability are available by contacting the </w:t>
       </w:r>
       <w:r>
         <w:rPr>
@@ -8097,7 +8326,7 @@
         <w:iCs/>
         <w:noProof/>
       </w:rPr>
-      <w:t>6/24/25</w:t>
+      <w:t>6/30/25</w:t>
     </w:r>
     <w:r>
       <w:rPr>

</xml_diff>